<commit_message>
😃add nome do orientador de estagio.
</commit_message>
<xml_diff>
--- a/Relatorio Estagio.docx
+++ b/Relatorio Estagio.docx
@@ -405,27 +405,15 @@
         <w:t>Orientador: Prof. D</w:t>
       </w:r>
       <w:r>
-        <w:t>r. V</w:t>
-      </w:r>
-      <w:r>
-        <w:t xml:space="preserve">alentin </w:t>
-      </w:r>
-      <w:proofErr w:type="spellStart"/>
-      <w:r>
-        <w:t>O</w:t>
-      </w:r>
-      <w:r>
-        <w:t>bac</w:t>
-      </w:r>
-      <w:proofErr w:type="spellEnd"/>
-      <w:r>
-        <w:t xml:space="preserve"> </w:t>
-      </w:r>
-      <w:r>
-        <w:t>R</w:t>
-      </w:r>
-      <w:r>
-        <w:t>oda</w:t>
+        <w:t xml:space="preserve">r. Valentin </w:t>
+      </w:r>
+      <w:proofErr w:type="spellStart"/>
+      <w:r>
+        <w:t>Obac</w:t>
+      </w:r>
+      <w:proofErr w:type="spellEnd"/>
+      <w:r>
+        <w:t xml:space="preserve"> Roda</w:t>
       </w:r>
     </w:p>
     <w:p>
@@ -459,77 +447,35 @@
     <w:p>
       <w:pPr>
         <w:jc w:val="center"/>
-        <w:rPr>
-          <w:lang w:val="en-US"/>
-        </w:rPr>
-      </w:pPr>
-      <w:r>
-        <w:rPr>
-          <w:lang w:val="en-US"/>
-        </w:rPr>
-        <w:t>Prof. Dr</w:t>
-      </w:r>
-      <w:r>
-        <w:rPr>
-          <w:lang w:val="en-US"/>
-        </w:rPr>
-        <w:t xml:space="preserve"> V</w:t>
-      </w:r>
-      <w:r>
-        <w:rPr>
-          <w:lang w:val="en-US"/>
-        </w:rPr>
-        <w:t xml:space="preserve">alentin </w:t>
-      </w:r>
-      <w:proofErr w:type="spellStart"/>
-      <w:r>
-        <w:rPr>
-          <w:lang w:val="en-US"/>
-        </w:rPr>
-        <w:t>O</w:t>
-      </w:r>
-      <w:r>
-        <w:rPr>
-          <w:lang w:val="en-US"/>
-        </w:rPr>
-        <w:t>bac</w:t>
-      </w:r>
-      <w:proofErr w:type="spellEnd"/>
-      <w:r>
-        <w:rPr>
-          <w:lang w:val="en-US"/>
-        </w:rPr>
-        <w:t xml:space="preserve"> </w:t>
-      </w:r>
-      <w:proofErr w:type="spellStart"/>
-      <w:r>
-        <w:rPr>
-          <w:lang w:val="en-US"/>
-        </w:rPr>
-        <w:t>R</w:t>
-      </w:r>
-      <w:r>
-        <w:rPr>
-          <w:lang w:val="en-US"/>
-        </w:rPr>
-        <w:t>oda</w:t>
-      </w:r>
-      <w:proofErr w:type="spellEnd"/>
+      </w:pPr>
+      <w:r>
+        <w:t xml:space="preserve">Prof. </w:t>
+      </w:r>
+      <w:proofErr w:type="spellStart"/>
+      <w:r>
+        <w:t>Dr</w:t>
+      </w:r>
+      <w:proofErr w:type="spellEnd"/>
+      <w:r>
+        <w:t xml:space="preserve"> Valentin </w:t>
+      </w:r>
+      <w:proofErr w:type="spellStart"/>
+      <w:r>
+        <w:t>Obac</w:t>
+      </w:r>
+      <w:proofErr w:type="spellEnd"/>
+      <w:r>
+        <w:t xml:space="preserve"> Roda</w:t>
+      </w:r>
     </w:p>
     <w:p>
       <w:pPr>
         <w:jc w:val="center"/>
-        <w:rPr>
-          <w:lang w:val="en-US"/>
-        </w:rPr>
       </w:pPr>
     </w:p>
     <w:p>
       <w:pPr>
         <w:jc w:val="center"/>
-        <w:rPr>
-          <w:lang w:val="en-US"/>
-        </w:rPr>
       </w:pPr>
     </w:p>
     <w:p>
@@ -545,10 +491,7 @@
         <w:jc w:val="center"/>
       </w:pPr>
       <w:r>
-        <w:rPr>
-          <w:highlight w:val="yellow"/>
-        </w:rPr>
-        <w:t>NOME</w:t>
+        <w:t>Rafael Resende</w:t>
       </w:r>
     </w:p>
     <w:p>
@@ -697,27 +640,15 @@
         <w:t xml:space="preserve">Professora </w:t>
       </w:r>
       <w:r>
-        <w:t>Doutor V</w:t>
-      </w:r>
-      <w:r>
-        <w:t xml:space="preserve">alentin </w:t>
-      </w:r>
-      <w:proofErr w:type="spellStart"/>
-      <w:r>
-        <w:t>O</w:t>
-      </w:r>
-      <w:r>
-        <w:t>bac</w:t>
-      </w:r>
-      <w:proofErr w:type="spellEnd"/>
-      <w:r>
-        <w:t xml:space="preserve"> </w:t>
-      </w:r>
-      <w:r>
-        <w:t>R</w:t>
-      </w:r>
-      <w:r>
-        <w:t>oda</w:t>
+        <w:t xml:space="preserve">Doutor Valentin </w:t>
+      </w:r>
+      <w:proofErr w:type="spellStart"/>
+      <w:r>
+        <w:t>Obac</w:t>
+      </w:r>
+      <w:proofErr w:type="spellEnd"/>
+      <w:r>
+        <w:t xml:space="preserve"> Roda</w:t>
       </w:r>
     </w:p>
     <w:p>
@@ -750,10 +681,7 @@
         <w:jc w:val="center"/>
       </w:pPr>
       <w:r>
-        <w:rPr>
-          <w:highlight w:val="yellow"/>
-        </w:rPr>
-        <w:t>NOME</w:t>
+        <w:t>Rafael Resende</w:t>
       </w:r>
     </w:p>
     <w:p>
@@ -773,13 +701,15 @@
         <w:br/>
       </w:r>
       <w:r>
-        <w:rPr>
-          <w:highlight w:val="yellow"/>
-        </w:rPr>
-        <w:t>CARGO</w:t>
-      </w:r>
-      <w:r>
-        <w:t xml:space="preserve"> BTG</w:t>
+        <w:t xml:space="preserve">CTB </w:t>
+      </w:r>
+      <w:proofErr w:type="spellStart"/>
+      <w:r>
+        <w:t>Executive</w:t>
+      </w:r>
+      <w:proofErr w:type="spellEnd"/>
+      <w:r>
+        <w:t xml:space="preserve"> Manager</w:t>
       </w:r>
     </w:p>
     <w:p>
@@ -1434,21 +1364,8 @@
         <w:fldChar w:fldCharType="separate"/>
       </w:r>
       <w:r>
-        <w:t xml:space="preserve">CI -- </w:t>
-      </w:r>
-      <w:proofErr w:type="spellStart"/>
-      <w:r>
-        <w:t>Continuous</w:t>
-      </w:r>
-      <w:proofErr w:type="spellEnd"/>
-      <w:r>
-        <w:t xml:space="preserve"> </w:t>
-      </w:r>
-      <w:proofErr w:type="spellStart"/>
-      <w:r>
-        <w:t>Integration</w:t>
-      </w:r>
-      <w:proofErr w:type="spellEnd"/>
+        <w:t>CI -- Continuous Integration</w:t>
+      </w:r>
     </w:p>
     <w:p>
       <w:pPr>
@@ -5968,10 +5885,7 @@
         <w:t xml:space="preserve"> </w:t>
       </w:r>
       <w:r>
-        <w:rPr>
-          <w:highlight w:val="yellow"/>
-        </w:rPr>
-        <w:t>NOME</w:t>
+        <w:t>Rafael Resende</w:t>
       </w:r>
     </w:p>
     <w:p>
@@ -5980,7 +5894,24 @@
         <w:ind w:firstLine="709"/>
       </w:pPr>
       <w:r>
-        <w:t>Engenheiro Eletricista</w:t>
+        <w:t xml:space="preserve">CTB </w:t>
+      </w:r>
+      <w:proofErr w:type="spellStart"/>
+      <w:r>
+        <w:t>Executive</w:t>
+      </w:r>
+      <w:proofErr w:type="spellEnd"/>
+      <w:r>
+        <w:t xml:space="preserve"> Manager</w:t>
+      </w:r>
+      <w:r>
+        <w:t xml:space="preserve"> da </w:t>
+      </w:r>
+      <w:r>
+        <w:t>BTG</w:t>
+      </w:r>
+      <w:r>
+        <w:t xml:space="preserve"> </w:t>
       </w:r>
     </w:p>
     <w:p>
@@ -5989,19 +5920,10 @@
         <w:ind w:firstLine="709"/>
       </w:pPr>
       <w:r>
-        <w:rPr>
-          <w:highlight w:val="yellow"/>
-        </w:rPr>
-        <w:t>CARGO</w:t>
-      </w:r>
-      <w:r>
-        <w:t xml:space="preserve"> da </w:t>
-      </w:r>
-      <w:r>
-        <w:t>BTG</w:t>
-      </w:r>
-      <w:r>
-        <w:t xml:space="preserve">. </w:t>
+        <w:t xml:space="preserve">Telefone: </w:t>
+      </w:r>
+      <w:r>
+        <w:t>(11) 9 8896-1850</w:t>
       </w:r>
     </w:p>
     <w:p>
@@ -6009,21 +5931,6 @@
         <w:spacing w:line="360" w:lineRule="auto"/>
         <w:ind w:firstLine="709"/>
       </w:pPr>
-      <w:r>
-        <w:t xml:space="preserve">Telefone: </w:t>
-      </w:r>
-      <w:r>
-        <w:rPr>
-          <w:highlight w:val="yellow"/>
-        </w:rPr>
-        <w:t>TELEFONE</w:t>
-      </w:r>
-    </w:p>
-    <w:p>
-      <w:pPr>
-        <w:spacing w:line="360" w:lineRule="auto"/>
-        <w:ind w:firstLine="709"/>
-      </w:pPr>
       <w:proofErr w:type="spellStart"/>
       <w:r>
         <w:t>Email</w:t>
@@ -6033,10 +5940,7 @@
         <w:t xml:space="preserve">: </w:t>
       </w:r>
       <w:r>
-        <w:rPr>
-          <w:highlight w:val="yellow"/>
-        </w:rPr>
-        <w:t>EMAIL</w:t>
+        <w:t>rafael.resende@btgpactual.com</w:t>
       </w:r>
     </w:p>
     <w:p>
@@ -6234,19 +6138,32 @@
       <w:pPr>
         <w:spacing w:line="360" w:lineRule="auto"/>
         <w:ind w:firstLine="709"/>
-        <w:jc w:val="both"/>
       </w:pPr>
       <w:r>
         <w:t xml:space="preserve">Eu, </w:t>
       </w:r>
       <w:r>
-        <w:rPr>
-          <w:highlight w:val="yellow"/>
-        </w:rPr>
-        <w:t>NOME, CARGO</w:t>
-      </w:r>
-      <w:r>
-        <w:t xml:space="preserve"> na empresa BTG, responsabilizo-me pela veracidade das informações contidas neste </w:t>
+        <w:t>Rafael Resende</w:t>
+      </w:r>
+      <w:r>
+        <w:t xml:space="preserve">, </w:t>
+      </w:r>
+      <w:r>
+        <w:t xml:space="preserve">CTB </w:t>
+      </w:r>
+      <w:proofErr w:type="spellStart"/>
+      <w:r>
+        <w:t>Executive</w:t>
+      </w:r>
+      <w:proofErr w:type="spellEnd"/>
+      <w:r>
+        <w:t xml:space="preserve"> Manager</w:t>
+      </w:r>
+      <w:r>
+        <w:t xml:space="preserve"> </w:t>
+      </w:r>
+      <w:r>
+        <w:t xml:space="preserve">na empresa BTG, responsabilizo-me pela veracidade das informações contidas neste </w:t>
       </w:r>
       <w:proofErr w:type="spellStart"/>
       <w:r>
@@ -6256,11 +6173,9 @@
       <w:r>
         <w:t xml:space="preserve"> e autorizo ao representante legal da Universidade Federal do Rio Grande do Norte a fazer uso de qualquer meio legal </w:t>
       </w:r>
-      <w:proofErr w:type="spellStart"/>
-      <w:r>
-        <w:t>aplicável</w:t>
-      </w:r>
-      <w:proofErr w:type="spellEnd"/>
+      <w:r>
+        <w:t>aplicável</w:t>
+      </w:r>
       <w:r>
         <w:t xml:space="preserve"> para comprová-</w:t>
       </w:r>
@@ -6301,10 +6216,7 @@
         <w:jc w:val="center"/>
       </w:pPr>
       <w:r>
-        <w:rPr>
-          <w:highlight w:val="yellow"/>
-        </w:rPr>
-        <w:t>NOME</w:t>
+        <w:t>Rafael Resende</w:t>
       </w:r>
     </w:p>
     <w:p>
@@ -6329,10 +6241,15 @@
         <w:jc w:val="center"/>
       </w:pPr>
       <w:r>
-        <w:rPr>
-          <w:highlight w:val="yellow"/>
-        </w:rPr>
-        <w:t>CARGO</w:t>
+        <w:t xml:space="preserve">CTB </w:t>
+      </w:r>
+      <w:proofErr w:type="spellStart"/>
+      <w:r>
+        <w:t>Executive</w:t>
+      </w:r>
+      <w:proofErr w:type="spellEnd"/>
+      <w:r>
+        <w:t xml:space="preserve"> Manager</w:t>
       </w:r>
     </w:p>
     <w:p>
@@ -6479,10 +6396,7 @@
         <w:t xml:space="preserve">, acompanhado e supervisionado pelo </w:t>
       </w:r>
       <w:r>
-        <w:rPr>
-          <w:highlight w:val="yellow"/>
-        </w:rPr>
-        <w:t>NOME</w:t>
+        <w:t>Rafael Resende</w:t>
       </w:r>
       <w:r>
         <w:t xml:space="preserve"> e</w:t>
@@ -6491,10 +6405,18 @@
         <w:t xml:space="preserve"> </w:t>
       </w:r>
       <w:r>
-        <w:rPr>
-          <w:highlight w:val="yellow"/>
-        </w:rPr>
-        <w:t>cargo</w:t>
+        <w:t xml:space="preserve">CTB </w:t>
+      </w:r>
+      <w:proofErr w:type="spellStart"/>
+      <w:r>
+        <w:t>Executive</w:t>
+      </w:r>
+      <w:proofErr w:type="spellEnd"/>
+      <w:r>
+        <w:t xml:space="preserve"> Manager</w:t>
+      </w:r>
+      <w:r>
+        <w:t xml:space="preserve"> na</w:t>
       </w:r>
       <w:r>
         <w:t xml:space="preserve"> BTG Pactual</w:t>
@@ -6503,30 +6425,15 @@
         <w:t xml:space="preserve"> e orientado pela professor Doutor</w:t>
       </w:r>
       <w:r>
-        <w:t xml:space="preserve"> V</w:t>
-      </w:r>
-      <w:r>
-        <w:t xml:space="preserve">alentin </w:t>
-      </w:r>
-      <w:proofErr w:type="spellStart"/>
-      <w:r>
-        <w:t>O</w:t>
-      </w:r>
-      <w:r>
-        <w:t>bac</w:t>
-      </w:r>
-      <w:proofErr w:type="spellEnd"/>
-      <w:r>
-        <w:t xml:space="preserve"> </w:t>
-      </w:r>
-      <w:r>
-        <w:t>R</w:t>
-      </w:r>
-      <w:r>
-        <w:t>oda</w:t>
-      </w:r>
-      <w:r>
-        <w:t>,</w:t>
+        <w:t xml:space="preserve"> Valentin </w:t>
+      </w:r>
+      <w:proofErr w:type="spellStart"/>
+      <w:r>
+        <w:t>Obac</w:t>
+      </w:r>
+      <w:proofErr w:type="spellEnd"/>
+      <w:r>
+        <w:t xml:space="preserve"> Roda,</w:t>
       </w:r>
       <w:r>
         <w:t xml:space="preserve"> do Departamento de Engenharia </w:t>
@@ -8109,10 +8016,7 @@
         <w:t>Fonte:</w:t>
       </w:r>
       <w:r>
-        <w:t xml:space="preserve"> </w:t>
-      </w:r>
-      <w:r>
-        <w:t>Elaborado</w:t>
+        <w:t xml:space="preserve"> Elaborado</w:t>
       </w:r>
       <w:r>
         <w:t xml:space="preserve"> Por Ben </w:t>
@@ -11419,10 +11323,7 @@
       </w:r>
       <w:proofErr w:type="gramStart"/>
       <w:r>
-        <w:t>MYNT</w:t>
-      </w:r>
-      <w:r>
-        <w:t xml:space="preserve"> </w:t>
+        <w:t xml:space="preserve">MYNT </w:t>
       </w:r>
       <w:r>
         <w:t xml:space="preserve"> e</w:t>
@@ -18533,6 +18434,7 @@
   <w:style w:type="character" w:default="1" w:styleId="Fontepargpadro">
     <w:name w:val="Default Paragraph Font"/>
     <w:uiPriority w:val="1"/>
+    <w:semiHidden/>
     <w:unhideWhenUsed/>
   </w:style>
   <w:style w:type="table" w:default="1" w:styleId="Tabelanormal">

</xml_diff>

<commit_message>
🤌Correções pedidas por Roda.
</commit_message>
<xml_diff>
--- a/Relatorio Estagio.docx
+++ b/Relatorio Estagio.docx
@@ -598,13 +598,10 @@
         <w:t xml:space="preserve">Relatório de estágio supervisionado, desenvolvido na empresa BTG, apresentado em </w:t>
       </w:r>
       <w:r>
-        <w:rPr>
-          <w:highlight w:val="yellow"/>
-        </w:rPr>
-        <w:t>DATA</w:t>
-      </w:r>
-      <w:r>
-        <w:t xml:space="preserve"> de julho de 20223, na cidade de Natal, no estado do Rio Grande do Norte, examinado por:</w:t>
+        <w:t>07</w:t>
+      </w:r>
+      <w:r>
+        <w:t xml:space="preserve"> de julho de 2023, na cidade de Natal, no estado do Rio Grande do Norte, examinado por:</w:t>
       </w:r>
     </w:p>
     <w:p>
@@ -637,7 +634,10 @@
         <w:jc w:val="center"/>
       </w:pPr>
       <w:r>
-        <w:t xml:space="preserve">Professora </w:t>
+        <w:t>Professor</w:t>
+      </w:r>
+      <w:r>
+        <w:t xml:space="preserve"> </w:t>
       </w:r>
       <w:r>
         <w:t xml:space="preserve">Doutor Valentin </w:t>
@@ -659,11 +659,9 @@
       <w:r>
         <w:t xml:space="preserve">Orientador de </w:t>
       </w:r>
-      <w:proofErr w:type="spellStart"/>
-      <w:r>
-        <w:t>Estágio</w:t>
-      </w:r>
-      <w:proofErr w:type="spellEnd"/>
+      <w:r>
+        <w:t>Estágio</w:t>
+      </w:r>
       <w:r>
         <w:br/>
         <w:t>Universidade Federal do Rio Grande do Norte</w:t>
@@ -692,11 +690,9 @@
       <w:r>
         <w:t xml:space="preserve">Supervisor de </w:t>
       </w:r>
-      <w:proofErr w:type="spellStart"/>
-      <w:r>
-        <w:t>Estágio</w:t>
-      </w:r>
-      <w:proofErr w:type="spellEnd"/>
+      <w:r>
+        <w:t>Estágio</w:t>
+      </w:r>
       <w:r>
         <w:br/>
       </w:r>
@@ -710,6 +706,61 @@
       <w:proofErr w:type="spellEnd"/>
       <w:r>
         <w:t xml:space="preserve"> Manager</w:t>
+      </w:r>
+    </w:p>
+    <w:p>
+      <w:pPr>
+        <w:spacing w:line="360" w:lineRule="auto"/>
+        <w:jc w:val="center"/>
+      </w:pPr>
+    </w:p>
+    <w:p>
+      <w:pPr>
+        <w:spacing w:line="360" w:lineRule="auto"/>
+        <w:jc w:val="center"/>
+      </w:pPr>
+      <w:r>
+        <w:t>Professor</w:t>
+      </w:r>
+      <w:r>
+        <w:t xml:space="preserve"> Doutor </w:t>
+      </w:r>
+      <w:r>
+        <w:t>J</w:t>
+      </w:r>
+      <w:r>
+        <w:t xml:space="preserve">ose </w:t>
+      </w:r>
+      <w:r>
+        <w:t>A</w:t>
+      </w:r>
+      <w:r>
+        <w:t xml:space="preserve">lfredo </w:t>
+      </w:r>
+      <w:r>
+        <w:t>F</w:t>
+      </w:r>
+      <w:r>
+        <w:t xml:space="preserve">erreira </w:t>
+      </w:r>
+      <w:r>
+        <w:t>C</w:t>
+      </w:r>
+      <w:r>
+        <w:t>osta</w:t>
+      </w:r>
+    </w:p>
+    <w:p>
+      <w:pPr>
+        <w:spacing w:line="360" w:lineRule="auto"/>
+        <w:jc w:val="center"/>
+      </w:pPr>
+      <w:r>
+        <w:t>Professor Convidado</w:t>
+      </w:r>
+      <w:r>
+        <w:br/>
+        <w:t>Universidade Federal do Rio Grande do Norte</w:t>
       </w:r>
     </w:p>
     <w:p>
@@ -6228,11 +6279,9 @@
       <w:r>
         <w:t xml:space="preserve">Supervisor de </w:t>
       </w:r>
-      <w:proofErr w:type="spellStart"/>
-      <w:r>
-        <w:t>Estágio</w:t>
-      </w:r>
-      <w:proofErr w:type="spellEnd"/>
+      <w:r>
+        <w:t>Estágio</w:t>
+      </w:r>
     </w:p>
     <w:p>
       <w:pPr>
@@ -6361,7 +6410,10 @@
         <w:t xml:space="preserve">) meses, durante </w:t>
       </w:r>
       <w:r>
-        <w:t>Outubros de 2022</w:t>
+        <w:t>o</w:t>
+      </w:r>
+      <w:r>
+        <w:t>utubros de 2022</w:t>
       </w:r>
       <w:r>
         <w:t xml:space="preserve"> </w:t>
@@ -6369,11 +6421,9 @@
       <w:r>
         <w:t xml:space="preserve">a </w:t>
       </w:r>
-      <w:proofErr w:type="gramStart"/>
-      <w:r>
-        <w:t>Julho</w:t>
-      </w:r>
-      <w:proofErr w:type="gramEnd"/>
+      <w:r>
+        <w:t>julho</w:t>
+      </w:r>
       <w:r>
         <w:t xml:space="preserve"> </w:t>
       </w:r>
@@ -9669,15 +9719,13 @@
       </w:r>
       <w:proofErr w:type="spellEnd"/>
       <w:r>
-        <w:t xml:space="preserve"> Web Services (AWS). Ele permite que os desenvolvedores enviem mensagens para uma variedade de destinos, como aplicativos móveis, dispositivos </w:t>
-      </w:r>
-      <w:proofErr w:type="spellStart"/>
-      <w:r>
-        <w:t>IoT</w:t>
-      </w:r>
-      <w:proofErr w:type="spellEnd"/>
-      <w:r>
-        <w:t>, e-mails, mensagens de texto (SMS) e até mesmo serviços da AWS. Com o SNS, os usuários podem receber informações importantes, atualizações, alertas e notificações relevantes de forma rápida e confiável.</w:t>
+        <w:t xml:space="preserve"> Web Services (AWS). Com o </w:t>
+      </w:r>
+      <w:r>
+        <w:t>ele</w:t>
+      </w:r>
+      <w:r>
+        <w:t>, os usuários podem receber informações importantes, atualizações, alertas e notificações relevantes de forma rápida e confiável.</w:t>
       </w:r>
     </w:p>
     <w:p>
@@ -10056,11 +10104,9 @@
       <w:r>
         <w:t xml:space="preserve">Devido a abrangente </w:t>
       </w:r>
-      <w:proofErr w:type="spellStart"/>
-      <w:r>
-        <w:t>área</w:t>
-      </w:r>
-      <w:proofErr w:type="spellEnd"/>
+      <w:r>
+        <w:t>área</w:t>
+      </w:r>
       <w:r>
         <w:t xml:space="preserve"> de </w:t>
       </w:r>
@@ -10088,11 +10134,9 @@
       <w:r>
         <w:t xml:space="preserve">e de </w:t>
       </w:r>
-      <w:proofErr w:type="spellStart"/>
-      <w:r>
-        <w:t>áreas</w:t>
-      </w:r>
-      <w:proofErr w:type="spellEnd"/>
+      <w:r>
+        <w:t>áreas</w:t>
+      </w:r>
       <w:r>
         <w:t xml:space="preserve"> diferentes</w:t>
       </w:r>
@@ -10117,11 +10161,9 @@
       <w:r>
         <w:t xml:space="preserve">das mais novas tecnologias utilizadas no mercado, e há sempre uma pressão para cada projeto seu ser melhor que o anterior, sempre </w:t>
       </w:r>
-      <w:proofErr w:type="spellStart"/>
-      <w:r>
-        <w:t>ultilizando</w:t>
-      </w:r>
-      <w:proofErr w:type="spellEnd"/>
+      <w:r>
+        <w:t>utilizando</w:t>
+      </w:r>
       <w:r>
         <w:t xml:space="preserve"> novas tecnologias com intuito de redução de custo e velocidade de processamento.</w:t>
       </w:r>
@@ -10135,19 +10177,15 @@
       <w:r>
         <w:t xml:space="preserve">As atividades desempenhadas no </w:t>
       </w:r>
-      <w:proofErr w:type="spellStart"/>
-      <w:r>
-        <w:t>período</w:t>
-      </w:r>
-      <w:proofErr w:type="spellEnd"/>
+      <w:r>
+        <w:t>período</w:t>
+      </w:r>
       <w:r>
         <w:t xml:space="preserve"> de </w:t>
       </w:r>
-      <w:proofErr w:type="spellStart"/>
-      <w:r>
-        <w:t>estágio</w:t>
-      </w:r>
-      <w:proofErr w:type="spellEnd"/>
+      <w:r>
+        <w:t>estágio</w:t>
+      </w:r>
       <w:r>
         <w:t xml:space="preserve"> eram voltadas, quase que exclusivamente, para o projeto de </w:t>
       </w:r>
@@ -10169,11 +10207,9 @@
       <w:r>
         <w:t xml:space="preserve">as necessidades dos clientes e </w:t>
       </w:r>
-      <w:proofErr w:type="spellStart"/>
-      <w:r>
-        <w:t>definições</w:t>
-      </w:r>
-      <w:proofErr w:type="spellEnd"/>
+      <w:r>
+        <w:t>definições</w:t>
+      </w:r>
       <w:r>
         <w:t xml:space="preserve"> de projeto </w:t>
       </w:r>
@@ -10198,35 +10234,27 @@
       <w:r>
         <w:t xml:space="preserve">O estudo das ferramentas utilizadas para projetos </w:t>
       </w:r>
-      <w:proofErr w:type="spellStart"/>
-      <w:r>
-        <w:t>também</w:t>
-      </w:r>
-      <w:proofErr w:type="spellEnd"/>
+      <w:r>
+        <w:t>também</w:t>
+      </w:r>
       <w:r>
         <w:t xml:space="preserve"> foi algo marcante no </w:t>
       </w:r>
-      <w:proofErr w:type="spellStart"/>
-      <w:r>
-        <w:t>período</w:t>
-      </w:r>
-      <w:proofErr w:type="spellEnd"/>
+      <w:r>
+        <w:t>período</w:t>
+      </w:r>
       <w:r>
         <w:t xml:space="preserve"> de </w:t>
       </w:r>
-      <w:proofErr w:type="spellStart"/>
-      <w:r>
-        <w:t>estágio</w:t>
-      </w:r>
-      <w:proofErr w:type="spellEnd"/>
+      <w:r>
+        <w:t>estágio</w:t>
+      </w:r>
       <w:r>
         <w:t xml:space="preserve">. </w:t>
       </w:r>
-      <w:proofErr w:type="spellStart"/>
-      <w:r>
-        <w:t>Além</w:t>
-      </w:r>
-      <w:proofErr w:type="spellEnd"/>
+      <w:r>
+        <w:t>Além</w:t>
+      </w:r>
       <w:r>
         <w:t xml:space="preserve"> da </w:t>
       </w:r>
@@ -10339,11 +10367,9 @@
       <w:r>
         <w:t xml:space="preserve"> proporcionou a </w:t>
       </w:r>
-      <w:proofErr w:type="spellStart"/>
-      <w:r>
-        <w:t>experiência</w:t>
-      </w:r>
-      <w:proofErr w:type="spellEnd"/>
+      <w:r>
+        <w:t>experiência</w:t>
+      </w:r>
       <w:r>
         <w:t xml:space="preserve"> </w:t>
       </w:r>
@@ -11500,11 +11526,9 @@
       <w:r>
         <w:t xml:space="preserve">, tendo que disparar diversos </w:t>
       </w:r>
-      <w:proofErr w:type="spellStart"/>
-      <w:r>
-        <w:t>emails</w:t>
-      </w:r>
-      <w:proofErr w:type="spellEnd"/>
+      <w:r>
+        <w:t>e-mails</w:t>
+      </w:r>
       <w:r>
         <w:t xml:space="preserve"> ao dia e utilizava-se diversa planilhas para o controle do processo. Além disso, o banco tinha uma postura mais passiva no processo, esperando que </w:t>
       </w:r>
@@ -11526,11 +11550,9 @@
       <w:r>
         <w:t xml:space="preserve">como funcionava antes </w:t>
       </w:r>
-      <w:proofErr w:type="gramStart"/>
-      <w:r>
-        <w:t>esta</w:t>
-      </w:r>
-      <w:proofErr w:type="gramEnd"/>
+      <w:r>
+        <w:t>está</w:t>
+      </w:r>
       <w:r>
         <w:t xml:space="preserve"> desenhado na figura 5. </w:t>
       </w:r>
@@ -11963,13 +11985,17 @@
       <w:r>
         <w:t xml:space="preserve"> da área de seguro rural que isso acarretava diversas distorções entre as vistorias longe e as mais perto, onde o perito preferia vistorias mais longes e também se deslocar de carro do que ir de avião. Infelizmente, não conseguimos mudar a maneira que é feito esse </w:t>
       </w:r>
-      <w:proofErr w:type="gramStart"/>
-      <w:r>
-        <w:t>calculo</w:t>
-      </w:r>
-      <w:proofErr w:type="gramEnd"/>
-      <w:r>
-        <w:t xml:space="preserve">, mais estamos gerando um relatório mensal mostrando as diferenças dos custos pagos e os </w:t>
+      <w:r>
+        <w:t>cálculo</w:t>
+      </w:r>
+      <w:r>
+        <w:t xml:space="preserve">, </w:t>
+      </w:r>
+      <w:r>
+        <w:t>mas</w:t>
+      </w:r>
+      <w:r>
+        <w:t xml:space="preserve"> estamos gerando um relatório mensal mostrando as diferenças dos custos pagos e os </w:t>
       </w:r>
       <w:r>
         <w:t>reais, para</w:t>
@@ -12348,7 +12374,6 @@
         </w:rPr>
         <w:t xml:space="preserve">: Exemplo de </w:t>
       </w:r>
-      <w:proofErr w:type="spellStart"/>
       <w:r>
         <w:rPr>
           <w:i w:val="0"/>
@@ -12357,9 +12382,8 @@
           <w:sz w:val="24"/>
           <w:szCs w:val="24"/>
         </w:rPr>
-        <w:t>relatorio</w:t>
-      </w:r>
-      <w:proofErr w:type="spellEnd"/>
+        <w:t>relatório</w:t>
+      </w:r>
       <w:r>
         <w:rPr>
           <w:i w:val="0"/>

</xml_diff>